<commit_message>
Ajout des fichiers Doc et test
</commit_message>
<xml_diff>
--- a/GIT&github.docx
+++ b/GIT&github.docx
@@ -257,13 +257,7 @@
         <w:rPr>
           <w:rFonts w:ascii="Tahoma" w:hAnsi="Tahoma" w:cs="Tahoma"/>
         </w:rPr>
-        <w:t>⃣</w:t>
-      </w:r>
-      <w:r>
-        <w:rPr>
-          <w:rFonts w:ascii="Tahoma" w:hAnsi="Tahoma" w:cs="Tahoma"/>
-        </w:rPr>
-        <w:t xml:space="preserve">  </w:t>
+        <w:t xml:space="preserve">⃣  </w:t>
       </w:r>
       <w:r>
         <w:t xml:space="preserve"> Création d’un fichier et ajout au suivi Git</w:t>
@@ -393,13 +387,7 @@
         <w:t>⃣</w:t>
       </w:r>
       <w:r>
-        <w:t xml:space="preserve"> </w:t>
-      </w:r>
-      <w:r>
-        <w:t xml:space="preserve">  </w:t>
-      </w:r>
-      <w:r>
-        <w:t>Configuration de l’identité Git (nom et email)</w:t>
+        <w:t xml:space="preserve">   Configuration de l’identité Git (nom et email)</w:t>
       </w:r>
     </w:p>
     <w:p>
@@ -605,13 +593,7 @@
         <w:t>⃣</w:t>
       </w:r>
       <w:r>
-        <w:t xml:space="preserve"> </w:t>
-      </w:r>
-      <w:r>
-        <w:t xml:space="preserve">  </w:t>
-      </w:r>
-      <w:r>
-        <w:t>Commit initial</w:t>
+        <w:t xml:space="preserve">   Commit initial</w:t>
       </w:r>
     </w:p>
     <w:p>
@@ -669,13 +651,7 @@
         <w:t>⃣</w:t>
       </w:r>
       <w:r>
-        <w:t xml:space="preserve"> </w:t>
-      </w:r>
-      <w:r>
-        <w:t xml:space="preserve">  </w:t>
-      </w:r>
-      <w:r>
-        <w:t>Lier le dépôt local à GitHub</w:t>
+        <w:t xml:space="preserve">   Lier le dépôt local à GitHub</w:t>
       </w:r>
     </w:p>
     <w:p>
@@ -869,13 +845,7 @@
         <w:t>⃣</w:t>
       </w:r>
       <w:r>
-        <w:t xml:space="preserve"> </w:t>
-      </w:r>
-      <w:r>
-        <w:t xml:space="preserve">  </w:t>
-      </w:r>
-      <w:r>
-        <w:t>Pousser le dépôt vers GitHub</w:t>
+        <w:t xml:space="preserve">   Pousser le dépôt vers GitHub</w:t>
       </w:r>
     </w:p>
     <w:p>
@@ -985,13 +955,7 @@
         <w:t>⃣</w:t>
       </w:r>
       <w:r>
-        <w:t xml:space="preserve"> </w:t>
-      </w:r>
-      <w:r>
-        <w:t xml:space="preserve">   </w:t>
-      </w:r>
-      <w:r>
-        <w:t>Ajouter de nouveaux fichiers et les pousser</w:t>
+        <w:t xml:space="preserve">    Ajouter de nouveaux fichiers et les pousser</w:t>
       </w:r>
     </w:p>
     <w:p>
@@ -1028,6 +992,7 @@
       <w:pPr>
         <w:pStyle w:val="Titre3"/>
         <w:rPr>
+          <w:color w:val="FF0000"/>
           <w:sz w:val="24"/>
           <w:szCs w:val="24"/>
           <w:highlight w:val="yellow"/>
@@ -1036,6 +1001,7 @@
       <w:proofErr w:type="gramStart"/>
       <w:r>
         <w:rPr>
+          <w:color w:val="FF0000"/>
           <w:sz w:val="24"/>
           <w:szCs w:val="24"/>
           <w:highlight w:val="yellow"/>
@@ -1045,6 +1011,7 @@
       <w:proofErr w:type="gramEnd"/>
       <w:r>
         <w:rPr>
+          <w:color w:val="FF0000"/>
           <w:sz w:val="24"/>
           <w:szCs w:val="24"/>
           <w:highlight w:val="yellow"/>
@@ -1054,6 +1021,7 @@
       <w:proofErr w:type="spellStart"/>
       <w:r>
         <w:rPr>
+          <w:color w:val="FF0000"/>
           <w:sz w:val="24"/>
           <w:szCs w:val="24"/>
           <w:highlight w:val="yellow"/>
@@ -1063,6 +1031,7 @@
       <w:proofErr w:type="spellEnd"/>
       <w:r>
         <w:rPr>
+          <w:color w:val="FF0000"/>
           <w:sz w:val="24"/>
           <w:szCs w:val="24"/>
           <w:highlight w:val="yellow"/>
@@ -1074,6 +1043,7 @@
       <w:pPr>
         <w:pStyle w:val="Titre3"/>
         <w:rPr>
+          <w:color w:val="FF0000"/>
           <w:sz w:val="24"/>
           <w:szCs w:val="24"/>
           <w:highlight w:val="yellow"/>
@@ -1082,6 +1052,7 @@
       <w:proofErr w:type="gramStart"/>
       <w:r>
         <w:rPr>
+          <w:color w:val="FF0000"/>
           <w:sz w:val="24"/>
           <w:szCs w:val="24"/>
           <w:highlight w:val="yellow"/>
@@ -1091,6 +1062,7 @@
       <w:proofErr w:type="gramEnd"/>
       <w:r>
         <w:rPr>
+          <w:color w:val="FF0000"/>
           <w:sz w:val="24"/>
           <w:szCs w:val="24"/>
           <w:highlight w:val="yellow"/>
@@ -1102,6 +1074,7 @@
       <w:pPr>
         <w:pStyle w:val="Titre3"/>
         <w:rPr>
+          <w:color w:val="FF0000"/>
           <w:sz w:val="24"/>
           <w:szCs w:val="24"/>
         </w:rPr>
@@ -1109,6 +1082,7 @@
       <w:proofErr w:type="gramStart"/>
       <w:r>
         <w:rPr>
+          <w:color w:val="FF0000"/>
           <w:sz w:val="24"/>
           <w:szCs w:val="24"/>
           <w:highlight w:val="yellow"/>
@@ -1118,6 +1092,7 @@
       <w:proofErr w:type="gramEnd"/>
       <w:r>
         <w:rPr>
+          <w:color w:val="FF0000"/>
           <w:sz w:val="24"/>
           <w:szCs w:val="24"/>
           <w:highlight w:val="yellow"/>
@@ -1202,13 +1177,7 @@
                               <w:rPr>
                                 <w:b/>
                               </w:rPr>
-                              <w:t>EL JAZOULY M</w:t>
-                            </w:r>
-                            <w:r>
-                              <w:rPr>
-                                <w:b/>
-                              </w:rPr>
-                              <w:t>ohamed</w:t>
+                              <w:t>EL JAZOULY Mohamed</w:t>
                             </w:r>
                           </w:p>
                           <w:p>

</xml_diff>